<commit_message>
kami 1234 pr and 4 tis started
</commit_message>
<xml_diff>
--- a/zkami/1/Индивидуальное задание ПМ.04.docx
+++ b/zkami/1/Индивидуальное задание ПМ.04.docx
@@ -168,7 +168,17 @@
           <w:szCs w:val="28"/>
           <w:u w:val="single"/>
         </w:rPr>
-        <w:t>ДКИП-381</w:t>
+        <w:t>ДКИП-3</w:t>
+      </w:r>
+      <w:r>
+        <w:rPr>
+          <w:color w:val="000000"/>
+          <w:spacing w:val="-5"/>
+          <w:sz w:val="28"/>
+          <w:szCs w:val="28"/>
+          <w:u w:val="single"/>
+        </w:rPr>
+        <w:t>05</w:t>
       </w:r>
       <w:r>
         <w:rPr>
@@ -281,7 +291,7 @@
                 <w:sz w:val="28"/>
                 <w:szCs w:val="28"/>
               </w:rPr>
-              <w:t>Облеухин</w:t>
+              <w:t>Разанова</w:t>
             </w:r>
             <w:proofErr w:type="spellEnd"/>
             <w:r>
@@ -291,8 +301,19 @@
                 <w:sz w:val="28"/>
                 <w:szCs w:val="28"/>
               </w:rPr>
-              <w:t xml:space="preserve"> Максим Вадимович</w:t>
-            </w:r>
+              <w:t xml:space="preserve"> Камила </w:t>
+            </w:r>
+            <w:proofErr w:type="spellStart"/>
+            <w:r>
+              <w:rPr>
+                <w:color w:val="000000"/>
+                <w:spacing w:val="-3"/>
+                <w:sz w:val="28"/>
+                <w:szCs w:val="28"/>
+              </w:rPr>
+              <w:t>Разановна</w:t>
+            </w:r>
+            <w:proofErr w:type="spellEnd"/>
           </w:p>
         </w:tc>
       </w:tr>
@@ -453,7 +474,6 @@
         <w:tc>
           <w:tcPr>
             <w:tcW w:w="7088" w:type="dxa"/>
-            <w:shd w:val="clear" w:color="auto" w:fill="auto"/>
             <w:vAlign w:val="center"/>
           </w:tcPr>
           <w:p>
@@ -727,7 +747,6 @@
         <w:tc>
           <w:tcPr>
             <w:tcW w:w="7088" w:type="dxa"/>
-            <w:shd w:val="clear" w:color="auto" w:fill="auto"/>
           </w:tcPr>
           <w:p>
             <w:pPr>
@@ -839,7 +858,6 @@
         <w:tc>
           <w:tcPr>
             <w:tcW w:w="7088" w:type="dxa"/>
-            <w:shd w:val="clear" w:color="auto" w:fill="auto"/>
             <w:vAlign w:val="center"/>
           </w:tcPr>
           <w:p>
@@ -1839,61 +1857,75 @@
       </w:tr>
     </w:tbl>
     <w:p/>
+    <w:p/>
     <w:p>
       <w:r>
         <w:rPr>
           <w:noProof/>
+          <w:sz w:val="24"/>
+          <w:szCs w:val="24"/>
         </w:rPr>
-        <w:drawing>
-          <wp:anchor distT="0" distB="0" distL="114300" distR="114300" simplePos="0" relativeHeight="251659264" behindDoc="0" locked="0" layoutInCell="1" allowOverlap="0" wp14:anchorId="52AC6DB6" wp14:editId="4AE387C7">
-            <wp:simplePos x="0" y="0"/>
-            <wp:positionH relativeFrom="column">
-              <wp:posOffset>3258503</wp:posOffset>
-            </wp:positionH>
-            <wp:positionV relativeFrom="paragraph">
-              <wp:posOffset>63818</wp:posOffset>
-            </wp:positionV>
-            <wp:extent cx="2609850" cy="544195"/>
-            <wp:effectExtent l="0" t="0" r="0" b="8255"/>
-            <wp:wrapNone/>
-            <wp:docPr id="492" name="Picture 492"/>
-            <wp:cNvGraphicFramePr/>
-            <a:graphic xmlns:a="http://schemas.openxmlformats.org/drawingml/2006/main">
-              <a:graphicData uri="http://schemas.openxmlformats.org/drawingml/2006/picture">
-                <pic:pic xmlns:pic="http://schemas.openxmlformats.org/drawingml/2006/picture">
-                  <pic:nvPicPr>
-                    <pic:cNvPr id="492" name="Picture 492"/>
-                    <pic:cNvPicPr/>
-                  </pic:nvPicPr>
-                  <pic:blipFill>
-                    <a:blip r:embed="rId8"/>
-                    <a:stretch>
-                      <a:fillRect/>
-                    </a:stretch>
-                  </pic:blipFill>
-                  <pic:spPr>
-                    <a:xfrm>
-                      <a:off x="0" y="0"/>
-                      <a:ext cx="2610497" cy="544330"/>
-                    </a:xfrm>
-                    <a:prstGeom prst="rect">
-                      <a:avLst/>
-                    </a:prstGeom>
-                  </pic:spPr>
-                </pic:pic>
-              </a:graphicData>
-            </a:graphic>
-            <wp14:sizeRelH relativeFrom="margin">
-              <wp14:pctWidth>0</wp14:pctWidth>
-            </wp14:sizeRelH>
-            <wp14:sizeRelV relativeFrom="margin">
-              <wp14:pctHeight>0</wp14:pctHeight>
-            </wp14:sizeRelV>
-          </wp:anchor>
-        </w:drawing>
+        <mc:AlternateContent>
+          <mc:Choice Requires="wpi">
+            <w:drawing>
+              <wp:anchor distT="0" distB="0" distL="114300" distR="114300" simplePos="0" relativeHeight="251659264" behindDoc="0" locked="0" layoutInCell="1" allowOverlap="1" wp14:anchorId="3BF90E2A" wp14:editId="1C89BCE3">
+                <wp:simplePos x="0" y="0"/>
+                <wp:positionH relativeFrom="column">
+                  <wp:posOffset>3413760</wp:posOffset>
+                </wp:positionH>
+                <wp:positionV relativeFrom="paragraph">
+                  <wp:posOffset>-173990</wp:posOffset>
+                </wp:positionV>
+                <wp:extent cx="624960" cy="496080"/>
+                <wp:effectExtent l="38100" t="38100" r="41910" b="37465"/>
+                <wp:wrapNone/>
+                <wp:docPr id="1810022315" name="Рукописный ввод 9"/>
+                <wp:cNvGraphicFramePr/>
+                <a:graphic xmlns:a="http://schemas.openxmlformats.org/drawingml/2006/main">
+                  <a:graphicData uri="http://schemas.microsoft.com/office/word/2010/wordprocessingInk">
+                    <w14:contentPart bwMode="auto" r:id="rId8">
+                      <w14:nvContentPartPr>
+                        <w14:cNvContentPartPr/>
+                      </w14:nvContentPartPr>
+                      <w14:xfrm>
+                        <a:off x="0" y="0"/>
+                        <a:ext cx="624960" cy="496080"/>
+                      </w14:xfrm>
+                    </w14:contentPart>
+                  </a:graphicData>
+                </a:graphic>
+              </wp:anchor>
+            </w:drawing>
+          </mc:Choice>
+          <mc:Fallback>
+            <w:pict>
+              <v:shapetype w14:anchorId="76693F34" id="_x0000_t75" coordsize="21600,21600" o:spt="75" o:preferrelative="t" path="m@4@5l@4@11@9@11@9@5xe" filled="f" stroked="f">
+                <v:stroke joinstyle="miter"/>
+                <v:formulas>
+                  <v:f eqn="if lineDrawn pixelLineWidth 0"/>
+                  <v:f eqn="sum @0 1 0"/>
+                  <v:f eqn="sum 0 0 @1"/>
+                  <v:f eqn="prod @2 1 2"/>
+                  <v:f eqn="prod @3 21600 pixelWidth"/>
+                  <v:f eqn="prod @3 21600 pixelHeight"/>
+                  <v:f eqn="sum @0 0 1"/>
+                  <v:f eqn="prod @6 1 2"/>
+                  <v:f eqn="prod @7 21600 pixelWidth"/>
+                  <v:f eqn="sum @8 21600 0"/>
+                  <v:f eqn="prod @7 21600 pixelHeight"/>
+                  <v:f eqn="sum @10 21600 0"/>
+                </v:formulas>
+                <v:path o:extrusionok="f" gradientshapeok="t" o:connecttype="rect"/>
+                <o:lock v:ext="edit" aspectratio="t"/>
+              </v:shapetype>
+              <v:shape id="Рукописный ввод 9" o:spid="_x0000_s1026" type="#_x0000_t75" style="position:absolute;margin-left:268.45pt;margin-top:-14.05pt;width:49.9pt;height:39.75pt;z-index:251659264;visibility:visible;mso-wrap-style:square;mso-wrap-distance-left:9pt;mso-wrap-distance-top:0;mso-wrap-distance-right:9pt;mso-wrap-distance-bottom:0;mso-position-horizontal:absolute;mso-position-horizontal-relative:text;mso-position-vertical:absolute;mso-position-vertical-relative:text" o:gfxdata="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">
+                <v:imagedata r:id="rId9" o:title=""/>
+              </v:shape>
+            </w:pict>
+          </mc:Fallback>
+        </mc:AlternateContent>
       </w:r>
     </w:p>
-    <w:p/>
     <w:p>
       <w:pPr>
         <w:rPr>
@@ -1921,7 +1953,32 @@
           <w:szCs w:val="24"/>
         </w:rPr>
         <w:tab/>
-        <w:t>_________________</w:t>
+        <w:t>____</w:t>
+      </w:r>
+      <w:proofErr w:type="spellStart"/>
+      <w:r>
+        <w:rPr>
+          <w:sz w:val="24"/>
+          <w:szCs w:val="24"/>
+          <w:u w:val="single"/>
+        </w:rPr>
+        <w:t>Разанова</w:t>
+      </w:r>
+      <w:proofErr w:type="spellEnd"/>
+      <w:r>
+        <w:rPr>
+          <w:sz w:val="24"/>
+          <w:szCs w:val="24"/>
+          <w:u w:val="single"/>
+        </w:rPr>
+        <w:t xml:space="preserve"> К.Р.</w:t>
+      </w:r>
+      <w:r>
+        <w:rPr>
+          <w:sz w:val="24"/>
+          <w:szCs w:val="24"/>
+        </w:rPr>
+        <w:t>___</w:t>
       </w:r>
     </w:p>
     <w:p>
@@ -1956,7 +2013,7 @@
       </w:r>
     </w:p>
     <w:sectPr>
-      <w:headerReference w:type="first" r:id="rId9"/>
+      <w:headerReference w:type="first" r:id="rId10"/>
       <w:pgSz w:w="11906" w:h="16838"/>
       <w:pgMar w:top="1134" w:right="851" w:bottom="993" w:left="1701" w:header="709" w:footer="709" w:gutter="0"/>
       <w:cols w:space="708"/>
@@ -5720,7 +5777,6 @@
   <w:style w:type="character" w:default="1" w:styleId="a0">
     <w:name w:val="Default Paragraph Font"/>
     <w:uiPriority w:val="1"/>
-    <w:semiHidden/>
     <w:unhideWhenUsed/>
   </w:style>
   <w:style w:type="table" w:default="1" w:styleId="a1">
@@ -6160,6 +6216,33 @@
 </w:styles>
 </file>
 
+<file path=word/ink/ink1.xml><?xml version="1.0" encoding="utf-8"?>
+<inkml:ink xmlns:inkml="http://www.w3.org/2003/InkML">
+  <inkml:definitions>
+    <inkml:context xml:id="ctx0">
+      <inkml:inkSource xml:id="inkSrc0">
+        <inkml:traceFormat>
+          <inkml:channel name="X" type="integer" min="-2.14748E9" max="2.14748E9" units="cm"/>
+          <inkml:channel name="Y" type="integer" min="-2.14748E9" max="2.14748E9" units="cm"/>
+          <inkml:channel name="F" type="integer" max="32767" units="dev"/>
+        </inkml:traceFormat>
+        <inkml:channelProperties>
+          <inkml:channelProperty channel="X" name="resolution" value="1000" units="1/cm"/>
+          <inkml:channelProperty channel="Y" name="resolution" value="1000" units="1/cm"/>
+          <inkml:channelProperty channel="F" name="resolution" value="0" units="1/dev"/>
+        </inkml:channelProperties>
+      </inkml:inkSource>
+      <inkml:timestamp xml:id="ts0" timeString="2025-10-05T10:43:52.989"/>
+    </inkml:context>
+    <inkml:brush xml:id="br0">
+      <inkml:brushProperty name="width" value="0.025" units="cm"/>
+      <inkml:brushProperty name="height" value="0.025" units="cm"/>
+    </inkml:brush>
+  </inkml:definitions>
+  <inkml:trace contextRef="#ctx0" brushRef="#br0">1 791 24575,'0'8'0,"1"0"0,0 0 0,0 0 0,1-1 0,0 1 0,1 0 0,0-1 0,7 14 0,-9-20 0,0 0 0,1 0 0,-1 0 0,1 0 0,-1-1 0,1 1 0,0 0 0,-1-1 0,1 1 0,-1-1 0,1 0 0,0 0 0,-1 0 0,1 0 0,0 0 0,0 0 0,-1 0 0,1 0 0,0 0 0,-1-1 0,1 1 0,-1-1 0,1 1 0,0-1 0,-1 0 0,1 0 0,-1 0 0,3-1 0,6-4 0,-1-1 0,18-15 0,-21 17 0,16-15 0,0-2 0,-1 0 0,-1-2 0,-1 0 0,-1-1 0,-1-1 0,-1-1 0,-2 0 0,-1-1 0,-1 0 0,-1-1 0,-1 0 0,-2-1 0,-1 0 0,4-41 0,-11 67 0,1-4 0,0 1 0,-1-1 0,0 1 0,0 0 0,0-1 0,-1 1 0,0-1 0,-1 1 0,-4-13 0,6 20 0,0 0 0,0 0 0,0-1 0,0 1 0,0 0 0,0 0 0,0 0 0,0 0 0,0 0 0,0 0 0,0 0 0,0-1 0,-1 1 0,1 0 0,0 0 0,0 0 0,0 0 0,0 0 0,0 0 0,0 0 0,0 0 0,0 0 0,0 0 0,-1 0 0,1 0 0,0-1 0,0 1 0,0 0 0,0 0 0,0 0 0,0 0 0,-1 0 0,1 0 0,0 0 0,0 0 0,0 0 0,0 0 0,0 0 0,0 0 0,-1 0 0,1 1 0,0-1 0,0 0 0,0 0 0,0 0 0,0 0 0,0 0 0,0 0 0,0 0 0,-1 0 0,1 0 0,0 0 0,0 0 0,0 0 0,0 1 0,-4 9 0,1 15 0,2 11 0,2-1 0,9 69 0,-7-85 0,1-1 0,1 1 0,0-1 0,2 0 0,0-1 0,1 1 0,13 20 0,-19-35 0,0 1 0,1-1 0,-1 1 0,1-1 0,0 0 0,0 0 0,0 0 0,1-1 0,-1 1 0,1-1 0,-1 0 0,1 0 0,0 0 0,0 0 0,0-1 0,0 1 0,0-1 0,0 0 0,0 0 0,7 0 0,-6-1 0,-1-1 0,1 1 0,-1-1 0,1 0 0,-1 0 0,1 0 0,-1-1 0,1 0 0,-1 0 0,0 0 0,0 0 0,0-1 0,0 1 0,-1-1 0,1 0 0,-1 0 0,1 0 0,4-7 0,12-16 0,-1-1 0,-1-1 0,25-54 0,30-96 0,-62 151 0,-7 16 0,1 0 0,-1 1 0,0-1 0,-1 0 0,0 0 0,-1 0 0,0 0 0,-1 0 0,1-14 0,-2 24 0,0 1 0,0-1 0,0 0 0,-1 0 0,1 0 0,0 1 0,0-1 0,0 0 0,0 1 0,-1-1 0,1 0 0,0 0 0,-1 1 0,1-1 0,0 0 0,-1 1 0,1-1 0,-1 1 0,1-1 0,-1 1 0,0-2 0,0 2 0,0 0 0,1 0 0,-1 0 0,1 0 0,-1 0 0,1 0 0,-1 0 0,0 0 0,1 0 0,-1 0 0,1 0 0,-1 1 0,1-1 0,-1 0 0,1 0 0,-1 0 0,0 1 0,1-1 0,0 0 0,-1 1 0,0-1 0,-2 3 0,1-1 0,-1 1 0,0-1 0,1 1 0,0 0 0,0 0 0,-3 4 0,-3 13 0,0 0 0,2 0 0,0 1 0,2 0 0,0 0 0,1 0 0,1 0 0,1 1 0,1-1 0,1 0 0,1 1 0,1-1 0,0 0 0,13 39 0,-12-51 0,-1 0 0,1 0 0,1-1 0,0 0 0,0 1 0,1-2 0,-1 1 0,2-1 0,-1 0 0,1 0 0,0 0 0,1-1 0,-1 0 0,1-1 0,0 0 0,1 0 0,-1-1 0,1 0 0,9 3 0,-7-4 0,0 0 0,0-1 0,0 0 0,1-1 0,-1-1 0,0 1 0,0-2 0,1 0 0,-1 0 0,0-1 0,0 0 0,0-1 0,0 0 0,-1-1 0,21-10 0,-8 1 0,0-1 0,0-1 0,-2-2 0,0 0 0,-1-1 0,0-1 0,-2-1 0,23-30 0,-21 22 0,-1-1 0,-2-1 0,0-1 0,-2 0 0,-2-1 0,12-38 0,-22 56 0,1 0 0,2-25 0,-6 37 0,1-1 0,-1 1 0,0 0 0,0 0 0,0-1 0,0 1 0,0 0 0,0-1 0,-1 1 0,1 0 0,-1 0 0,1-1 0,-1 1 0,0 0 0,0 0 0,0 0 0,0 0 0,0 0 0,0 0 0,-1 0 0,1 1 0,-1-1 0,1 0 0,-1 1 0,0-1 0,-2-1 0,3 3 0,0-1 0,0 1 0,0 0 0,-1 0 0,1-1 0,0 1 0,0 0 0,-1 0 0,1 0 0,0 0 0,0 1 0,0-1 0,-1 0 0,1 0 0,0 1 0,0-1 0,0 1 0,0-1 0,0 1 0,0-1 0,0 1 0,0 0 0,0 0 0,0-1 0,0 1 0,0 0 0,0 0 0,0 0 0,0 1 0,-20 34 0,8-6 0,2 2 0,1-1 0,1 1 0,-6 49 0,-5 136 0,18-194 0,-5 192 0,-9 101 0,14-304 0,0 0 0,0 0 0,-1 0 0,-1 0 0,0-1 0,0 1 0,-1-1 0,-1 0 0,-7 11 0,7-14 0,-1 0 0,0-1 0,0 1 0,-1-1 0,1-1 0,-2 1 0,1-1 0,-1-1 0,0 0 0,-18 8 0,0-2 0,0-2 0,0-1 0,-1-1 0,0-1 0,0-2 0,-1-1 0,1-1 0,-1-1 0,-46-5 0,73 4 0,1 0 0,-1 0 0,0 0 0,1 0 0,-1-1 0,0 1 0,1 0 0,-1-1 0,1 1 0,-1-1 0,1 1 0,-1-1 0,1 0 0,-1 0 0,1 0 0,-1 0 0,1 0 0,0 0 0,0 0 0,0 0 0,-1 0 0,1 0 0,0-1 0,0 1 0,1 0 0,-1-1 0,0 1 0,0-1 0,1 1 0,-1-1 0,1 1 0,-1-1 0,1 0 0,0 1 0,-1-1 0,1 0 0,0 1 0,0-1 0,0 0 0,0 1 0,1-1 0,-1 1 0,0-1 0,1 0 0,-1 1 0,1-1 0,-1 1 0,2-3 0,4-10 0,0 0 0,1 1 0,0 0 0,1 0 0,0 0 0,1 1 0,20-20 0,6-3 0,40-30 0,-44 40 0,0 1 0,2 1 0,1 2 0,1 2 0,0 1 0,1 1 0,1 2 0,1 2 0,0 1 0,0 3 0,1 0 0,0 3 0,1 1 0,77 1 0,-105 4 0,7 1 0,36-2 0,-50 1 0,-1-1 0,1 0 0,-1 0 0,1 0 0,-1 0 0,0 0 0,0-1 0,0 0 0,1 0 0,-2 0 0,1 0 0,0-1 0,6-5 0,-8 5 0,-1 1 0,1-1 0,-1 0 0,1 0 0,-1 0 0,0 0 0,0 0 0,0 0 0,-1 0 0,1 0 0,-1 0 0,0 0 0,0 0 0,0 0 0,0-1 0,0 1 0,-1 0 0,1 0 0,-1 0 0,0 0 0,0 0 0,0 0 0,-2-5 0,-4-6 0,1 0 0,-2 1 0,-11-18 0,10 20 0,0-1 0,0 1 0,-1 1 0,-1 0 0,0 0 0,0 1 0,0 1 0,-21-12 0,26 17 0,0-1 0,-1 1 0,1 1 0,-1-1 0,0 1 0,0 0 0,0 1 0,0-1 0,0 1 0,0 1 0,0-1 0,0 1 0,0 1 0,0-1 0,0 1 0,0 0 0,0 1 0,0 0 0,-9 3 0,14-4 0,1-1 0,0 1 0,0-1 0,0 1 0,0-1 0,0 1 0,1 0 0,-1-1 0,0 1 0,0 0 0,0 0 0,0 0 0,1-1 0,-1 1 0,0 0 0,1 0 0,-1 0 0,1 0 0,-1 0 0,1 1 0,0-1 0,-1 0 0,1 0 0,0 0 0,0 0 0,-1 0 0,1 0 0,0 0 0,0 1 0,1-1 0,-1 0 0,0 0 0,0 0 0,0 0 0,1 0 0,-1 0 0,0 1 0,1-1 0,-1 0 0,1 0 0,0 0 0,-1 0 0,1-1 0,0 1 0,-1 0 0,1 0 0,0 0 0,0 0 0,0-1 0,0 1 0,0 0 0,0-1 0,0 1 0,0-1 0,0 1 0,0-1 0,0 0 0,0 1 0,0-1 0,1 0 0,7 3 0,0-1 0,0-1 0,1 0 0,-1 0 0,0-1 0,0 0 0,0 0 0,1-1 0,-1 0 0,0-1 0,0 0 0,0-1 0,-1 1 0,1-2 0,0 1 0,-1-1 0,13-8 0,-7 3 0,1 0 0,-2-1 0,1-1 0,-2 0 0,1 0 0,-2-2 0,1 1 0,16-26 0,-23 30 0,-1 0 0,0-1 0,0 1 0,-1-1 0,0 0 0,0 0 0,-1 0 0,0 0 0,-1 0 0,0 0 0,-1 0 0,1-1 0,-2 1 0,1 0 0,-2 0 0,1-1 0,-1 1 0,0 0 0,-1 0 0,0 1 0,0-1 0,-1 1 0,0-1 0,-11-14 0,3 5 0,-1 1 0,-1 0 0,0 1 0,-2 1 0,0 0 0,0 1 0,-1 1 0,-1 1 0,-33-19 0,20 17 0,-1 0 0,-1 2 0,-1 2 0,1 1 0,-1 1 0,-1 2 0,1 2 0,-1 1 0,-67 3 0,56 3 0,1 2 0,-1 2 0,1 2 0,0 2 0,1 2 0,1 1 0,-46 24 0,65-27 114,0 1 0,-23 18 0,40-25-246,1-1 1,0 1 0,1 0-1,-1 1 1,1-1 0,0 1 0,0 0-1,1 0 1,0 1 0,0-1 0,0 1-1,-2 7 1,3-4-6695</inkml:trace>
+</inkml:ink>
+</file>
+
 <file path=word/theme/theme1.xml><?xml version="1.0" encoding="utf-8"?>
 <a:theme xmlns:a="http://schemas.openxmlformats.org/drawingml/2006/main" name="Тема Office">
   <a:themeElements>

</xml_diff>